<commit_message>
remerge bcus assets were removed that i need
??? idfk who did it or why but ui assets need to stay
</commit_message>
<xml_diff>
--- a/TeamDocs/Documents/Tanya Research_finished.docx
+++ b/TeamDocs/Documents/Tanya Research_finished.docx
@@ -339,21 +339,7 @@
         <w:rPr>
           <w:lang w:val="en-US"/>
         </w:rPr>
-        <w:t xml:space="preserve">Mostly, they already knew some things and learned some new things as well. The reactions to the video were very diverse. The children were interested, shocked, worried, found it hard to process, were frustrated with humanity, wanted to </w:t>
-      </w:r>
-      <w:proofErr w:type="gramStart"/>
-      <w:r>
-        <w:rPr>
-          <w:lang w:val="en-US"/>
-        </w:rPr>
-        <w:t>take action</w:t>
-      </w:r>
-      <w:proofErr w:type="gramEnd"/>
-      <w:r>
-        <w:rPr>
-          <w:lang w:val="en-US"/>
-        </w:rPr>
-        <w:t xml:space="preserve"> against it, overwhelmed, etc. </w:t>
+        <w:t xml:space="preserve">Mostly, they already knew some things and learned some new things as well. The reactions to the video were very diverse. The children were interested, shocked, worried, found it hard to process, were frustrated with humanity, wanted to take action against it, overwhelmed, etc. </w:t>
       </w:r>
     </w:p>
     <w:p>
@@ -379,498 +365,534 @@
           <w:bCs/>
           <w:lang w:val="en-US"/>
         </w:rPr>
-        <w:t xml:space="preserve">What do children think about the </w:t>
-      </w:r>
-      <w:proofErr w:type="gramStart"/>
-      <w:r>
+        <w:t>What do children think about the consequences climate change will cause?</w:t>
+      </w:r>
+    </w:p>
+    <w:p>
+      <w:pPr>
+        <w:pStyle w:val="NoSpacing"/>
+        <w:rPr>
+          <w:lang w:val="en-US"/>
+        </w:rPr>
+      </w:pPr>
+      <w:r>
+        <w:rPr>
+          <w:lang w:val="en-US"/>
+        </w:rPr>
+        <w:t>The children were asked to rate various changes that are coming up due to climate change. They were first asked about consequences in the Netherlands, then about consequences for the whole world.</w:t>
+      </w:r>
+      <w:r>
+        <w:rPr>
+          <w:lang w:val="en-US"/>
+        </w:rPr>
+        <w:br/>
+      </w:r>
+      <w:r>
+        <w:rPr>
+          <w:lang w:val="en-US"/>
+        </w:rPr>
+        <w:br/>
+      </w:r>
+      <w:r>
+        <w:rPr>
+          <w:u w:val="single"/>
+          <w:lang w:val="en-US"/>
+        </w:rPr>
+        <w:t>Change 1:</w:t>
+      </w:r>
+      <w:r>
+        <w:rPr>
+          <w:lang w:val="en-US"/>
+        </w:rPr>
+        <w:t xml:space="preserve"> It will be warmer in the Netherlands.</w:t>
+      </w:r>
+    </w:p>
+    <w:p>
+      <w:pPr>
+        <w:pStyle w:val="NoSpacing"/>
+        <w:rPr>
+          <w:lang w:val="en-US"/>
+        </w:rPr>
+      </w:pPr>
+      <w:r>
+        <w:rPr>
+          <w:lang w:val="en-US"/>
+        </w:rPr>
+        <w:t>Almost 2/3</w:t>
+      </w:r>
+      <w:r>
+        <w:rPr>
+          <w:vertAlign w:val="superscript"/>
+          <w:lang w:val="en-US"/>
+        </w:rPr>
+        <w:t>rd</w:t>
+      </w:r>
+      <w:r>
+        <w:rPr>
+          <w:lang w:val="en-US"/>
+        </w:rPr>
+        <w:t xml:space="preserve"> of the children liked this change.</w:t>
+      </w:r>
+    </w:p>
+    <w:p>
+      <w:pPr>
+        <w:pStyle w:val="NoSpacing"/>
+        <w:rPr>
+          <w:lang w:val="en-US"/>
+        </w:rPr>
+      </w:pPr>
+    </w:p>
+    <w:p>
+      <w:pPr>
+        <w:pStyle w:val="NoSpacing"/>
+        <w:rPr>
+          <w:lang w:val="en-US"/>
+        </w:rPr>
+      </w:pPr>
+      <w:r>
+        <w:rPr>
+          <w:u w:val="single"/>
+          <w:lang w:val="en-US"/>
+        </w:rPr>
+        <w:t>Change 2</w:t>
+      </w:r>
+      <w:r>
+        <w:rPr>
+          <w:lang w:val="en-US"/>
+        </w:rPr>
+        <w:t xml:space="preserve">: </w:t>
+      </w:r>
+      <w:r>
+        <w:rPr>
+          <w:lang w:val="en-US"/>
+        </w:rPr>
+        <w:t>The rivers and the sea will flood more often, and the water can flow into buildings and cars.</w:t>
+      </w:r>
+    </w:p>
+    <w:p>
+      <w:pPr>
+        <w:pStyle w:val="NoSpacing"/>
+        <w:rPr>
+          <w:lang w:val="en-US"/>
+        </w:rPr>
+      </w:pPr>
+      <w:r>
+        <w:rPr>
+          <w:lang w:val="en-US"/>
+        </w:rPr>
+        <w:t>Almost all the children did not like this.</w:t>
+      </w:r>
+    </w:p>
+    <w:p>
+      <w:pPr>
+        <w:pStyle w:val="NoSpacing"/>
+        <w:rPr>
+          <w:lang w:val="en-US"/>
+        </w:rPr>
+      </w:pPr>
+    </w:p>
+    <w:p>
+      <w:pPr>
+        <w:pStyle w:val="NoSpacing"/>
+        <w:rPr>
+          <w:lang w:val="en-US"/>
+        </w:rPr>
+      </w:pPr>
+      <w:r>
+        <w:rPr>
+          <w:u w:val="single"/>
+          <w:lang w:val="en-US"/>
+        </w:rPr>
+        <w:t>Change 3:</w:t>
+      </w:r>
+      <w:r>
+        <w:rPr>
+          <w:lang w:val="en-US"/>
+        </w:rPr>
+        <w:t xml:space="preserve"> The winters will be less cold and there will be less ice and snow.</w:t>
+      </w:r>
+    </w:p>
+    <w:p>
+      <w:pPr>
+        <w:pStyle w:val="NoSpacing"/>
+        <w:rPr>
+          <w:lang w:val="en-US"/>
+        </w:rPr>
+      </w:pPr>
+      <w:r>
+        <w:rPr>
+          <w:lang w:val="en-US"/>
+        </w:rPr>
+        <w:t>71% of the children did not like this.</w:t>
+      </w:r>
+    </w:p>
+    <w:p>
+      <w:pPr>
+        <w:pStyle w:val="NoSpacing"/>
+        <w:rPr>
+          <w:lang w:val="en-US"/>
+        </w:rPr>
+      </w:pPr>
+    </w:p>
+    <w:p>
+      <w:pPr>
+        <w:pStyle w:val="NoSpacing"/>
+        <w:rPr>
+          <w:lang w:val="en-US"/>
+        </w:rPr>
+      </w:pPr>
+      <w:r>
+        <w:rPr>
+          <w:u w:val="single"/>
+          <w:lang w:val="en-US"/>
+        </w:rPr>
+        <w:t xml:space="preserve">Change 4: </w:t>
+      </w:r>
+      <w:r>
+        <w:rPr>
+          <w:lang w:val="en-US"/>
+        </w:rPr>
+        <w:t xml:space="preserve"> It will rain more often and more extreme.</w:t>
+      </w:r>
+    </w:p>
+    <w:p>
+      <w:pPr>
+        <w:pStyle w:val="NoSpacing"/>
+        <w:rPr>
+          <w:lang w:val="en-US"/>
+        </w:rPr>
+      </w:pPr>
+      <w:r>
+        <w:rPr>
+          <w:lang w:val="en-US"/>
+        </w:rPr>
+        <w:t>Almost all the children did not like this.</w:t>
+      </w:r>
+    </w:p>
+    <w:p>
+      <w:pPr>
+        <w:pStyle w:val="NoSpacing"/>
+        <w:rPr>
+          <w:lang w:val="en-US"/>
+        </w:rPr>
+      </w:pPr>
+    </w:p>
+    <w:p>
+      <w:pPr>
+        <w:pStyle w:val="NoSpacing"/>
+        <w:rPr>
+          <w:lang w:val="en-US"/>
+        </w:rPr>
+      </w:pPr>
+      <w:r>
+        <w:rPr>
+          <w:u w:val="single"/>
+          <w:lang w:val="en-US"/>
+        </w:rPr>
+        <w:t xml:space="preserve">Change 5: </w:t>
+      </w:r>
+      <w:r>
+        <w:rPr>
+          <w:lang w:val="en-US"/>
+        </w:rPr>
+        <w:t xml:space="preserve"> There will be more heat waves during the summers.</w:t>
+      </w:r>
+    </w:p>
+    <w:p>
+      <w:pPr>
+        <w:pStyle w:val="NoSpacing"/>
+        <w:rPr>
+          <w:lang w:val="en-US"/>
+        </w:rPr>
+      </w:pPr>
+      <w:r>
+        <w:rPr>
+          <w:lang w:val="en-US"/>
+        </w:rPr>
+        <w:t xml:space="preserve">The reactions to this differ. 47% of the children liked this, 45% didn’t. </w:t>
+      </w:r>
+    </w:p>
+    <w:p>
+      <w:pPr>
+        <w:pStyle w:val="NoSpacing"/>
+        <w:rPr>
+          <w:lang w:val="en-US"/>
+        </w:rPr>
+      </w:pPr>
+    </w:p>
+    <w:p>
+      <w:pPr>
+        <w:pStyle w:val="NoSpacing"/>
+        <w:rPr>
+          <w:lang w:val="en-US"/>
+        </w:rPr>
+      </w:pPr>
+      <w:r>
+        <w:rPr>
+          <w:lang w:val="en-US"/>
+        </w:rPr>
+        <w:t>Consequences in the rest of the world:</w:t>
+      </w:r>
+    </w:p>
+    <w:p>
+      <w:pPr>
+        <w:pStyle w:val="NoSpacing"/>
+        <w:rPr>
+          <w:lang w:val="en-US"/>
+        </w:rPr>
+      </w:pPr>
+      <w:r>
+        <w:rPr>
+          <w:u w:val="single"/>
+          <w:lang w:val="en-US"/>
+        </w:rPr>
+        <w:t>Change 6:</w:t>
+      </w:r>
+      <w:r>
+        <w:rPr>
+          <w:lang w:val="en-US"/>
+        </w:rPr>
+        <w:t xml:space="preserve"> The ice on the north pole will further melt.</w:t>
+      </w:r>
+    </w:p>
+    <w:p>
+      <w:pPr>
+        <w:pStyle w:val="NoSpacing"/>
+        <w:rPr>
+          <w:lang w:val="en-US"/>
+        </w:rPr>
+      </w:pPr>
+      <w:r>
+        <w:rPr>
+          <w:lang w:val="en-US"/>
+        </w:rPr>
+        <w:t>About 9/10 of the children did not like this.</w:t>
+      </w:r>
+    </w:p>
+    <w:p>
+      <w:pPr>
+        <w:pStyle w:val="NoSpacing"/>
+        <w:rPr>
+          <w:lang w:val="en-US"/>
+        </w:rPr>
+      </w:pPr>
+    </w:p>
+    <w:p>
+      <w:pPr>
+        <w:pStyle w:val="NoSpacing"/>
+        <w:rPr>
+          <w:lang w:val="en-US"/>
+        </w:rPr>
+      </w:pPr>
+      <w:r>
+        <w:rPr>
+          <w:u w:val="single"/>
+          <w:lang w:val="en-US"/>
+        </w:rPr>
+        <w:t>Change 7</w:t>
+      </w:r>
+      <w:r>
+        <w:rPr>
+          <w:lang w:val="en-US"/>
+        </w:rPr>
+        <w:t>: Some animal species (e.g. polar bears) could go extinct.</w:t>
+      </w:r>
+    </w:p>
+    <w:p>
+      <w:pPr>
+        <w:pStyle w:val="NoSpacing"/>
+        <w:rPr>
+          <w:lang w:val="en-US"/>
+        </w:rPr>
+      </w:pPr>
+      <w:r>
+        <w:rPr>
+          <w:lang w:val="en-US"/>
+        </w:rPr>
+        <w:t>Almost all the children did not like this.</w:t>
+      </w:r>
+    </w:p>
+    <w:p>
+      <w:pPr>
+        <w:pStyle w:val="NoSpacing"/>
+        <w:rPr>
+          <w:lang w:val="en-US"/>
+        </w:rPr>
+      </w:pPr>
+    </w:p>
+    <w:p>
+      <w:pPr>
+        <w:pStyle w:val="NoSpacing"/>
+        <w:rPr>
+          <w:lang w:val="en-US"/>
+        </w:rPr>
+      </w:pPr>
+      <w:r>
+        <w:rPr>
+          <w:u w:val="single"/>
+          <w:lang w:val="en-US"/>
+        </w:rPr>
+        <w:t>Change 8</w:t>
+      </w:r>
+      <w:r>
+        <w:rPr>
+          <w:lang w:val="en-US"/>
+        </w:rPr>
+        <w:t>: There will be more storm and hurricanes:</w:t>
+      </w:r>
+    </w:p>
+    <w:p>
+      <w:pPr>
+        <w:pStyle w:val="NoSpacing"/>
+        <w:rPr>
+          <w:lang w:val="en-US"/>
+        </w:rPr>
+      </w:pPr>
+      <w:r>
+        <w:rPr>
+          <w:lang w:val="en-US"/>
+        </w:rPr>
+        <w:t>Almost all the children did not like this.</w:t>
+      </w:r>
+    </w:p>
+    <w:p>
+      <w:pPr>
+        <w:pStyle w:val="NoSpacing"/>
+        <w:rPr>
+          <w:lang w:val="en-US"/>
+        </w:rPr>
+      </w:pPr>
+    </w:p>
+    <w:p>
+      <w:pPr>
+        <w:pStyle w:val="NoSpacing"/>
+        <w:rPr>
+          <w:lang w:val="en-US"/>
+        </w:rPr>
+      </w:pPr>
+      <w:r>
+        <w:rPr>
+          <w:u w:val="single"/>
+          <w:lang w:val="en-US"/>
+        </w:rPr>
+        <w:t>Change 9</w:t>
+      </w:r>
+      <w:r>
+        <w:rPr>
+          <w:lang w:val="en-US"/>
+        </w:rPr>
+        <w:t>: In some countries there will be more rain and they will be able to grow more food.</w:t>
+      </w:r>
+    </w:p>
+    <w:p>
+      <w:pPr>
+        <w:pStyle w:val="NoSpacing"/>
+        <w:rPr>
+          <w:lang w:val="en-US"/>
+        </w:rPr>
+      </w:pPr>
+      <w:r>
+        <w:rPr>
+          <w:lang w:val="en-US"/>
+        </w:rPr>
+        <w:t>Most of the children like this.</w:t>
+      </w:r>
+    </w:p>
+    <w:p>
+      <w:pPr>
+        <w:pStyle w:val="NoSpacing"/>
+        <w:rPr>
+          <w:lang w:val="en-US"/>
+        </w:rPr>
+      </w:pPr>
+    </w:p>
+    <w:p>
+      <w:pPr>
+        <w:pStyle w:val="NoSpacing"/>
+        <w:rPr>
+          <w:lang w:val="en-US"/>
+        </w:rPr>
+      </w:pPr>
+      <w:r>
+        <w:rPr>
+          <w:u w:val="single"/>
+          <w:lang w:val="en-US"/>
+        </w:rPr>
+        <w:t>Change 10</w:t>
+      </w:r>
+      <w:r>
+        <w:rPr>
+          <w:lang w:val="en-US"/>
+        </w:rPr>
+        <w:t>: In other countries, there will be less rain and they won’t be able to grow as much food anymore.</w:t>
+      </w:r>
+    </w:p>
+    <w:p>
+      <w:pPr>
+        <w:pStyle w:val="NoSpacing"/>
+        <w:rPr>
+          <w:lang w:val="en-US"/>
+        </w:rPr>
+      </w:pPr>
+      <w:r>
+        <w:rPr>
+          <w:lang w:val="en-US"/>
+        </w:rPr>
+        <w:t>Almost all the children did not like this.</w:t>
+      </w:r>
+    </w:p>
+    <w:p>
+      <w:pPr>
+        <w:pStyle w:val="NoSpacing"/>
+        <w:rPr>
+          <w:lang w:val="en-US"/>
+        </w:rPr>
+      </w:pPr>
+    </w:p>
+    <w:p>
+      <w:pPr>
+        <w:pStyle w:val="NoSpacing"/>
         <w:rPr>
           <w:b/>
           <w:bCs/>
           <w:lang w:val="en-US"/>
         </w:rPr>
-        <w:t>consequences</w:t>
-      </w:r>
-      <w:proofErr w:type="gramEnd"/>
+      </w:pPr>
       <w:r>
         <w:rPr>
           <w:b/>
           <w:bCs/>
           <w:lang w:val="en-US"/>
         </w:rPr>
-        <w:t xml:space="preserve"> climate change will cause?</w:t>
-      </w:r>
-    </w:p>
-    <w:p>
-      <w:pPr>
-        <w:pStyle w:val="NoSpacing"/>
-        <w:rPr>
-          <w:lang w:val="en-US"/>
-        </w:rPr>
-      </w:pPr>
-      <w:r>
-        <w:rPr>
-          <w:lang w:val="en-US"/>
-        </w:rPr>
-        <w:t>The children were asked to rate various changes that are coming up due to climate change. They were first asked about consequences in the Netherlands, then about consequences for the whole world.</w:t>
-      </w:r>
-      <w:r>
-        <w:rPr>
-          <w:lang w:val="en-US"/>
-        </w:rPr>
-        <w:br/>
-      </w:r>
-      <w:r>
-        <w:rPr>
-          <w:lang w:val="en-US"/>
-        </w:rPr>
-        <w:br/>
-      </w:r>
-      <w:r>
-        <w:rPr>
-          <w:u w:val="single"/>
-          <w:lang w:val="en-US"/>
-        </w:rPr>
-        <w:t>Change 1:</w:t>
-      </w:r>
-      <w:r>
-        <w:rPr>
-          <w:lang w:val="en-US"/>
-        </w:rPr>
-        <w:t xml:space="preserve"> It will be warmer in the Netherlands.</w:t>
-      </w:r>
-    </w:p>
-    <w:p>
-      <w:pPr>
-        <w:pStyle w:val="NoSpacing"/>
-        <w:rPr>
-          <w:lang w:val="en-US"/>
-        </w:rPr>
-      </w:pPr>
-      <w:r>
-        <w:rPr>
-          <w:lang w:val="en-US"/>
-        </w:rPr>
-        <w:t>Almost 2/3</w:t>
-      </w:r>
-      <w:r>
-        <w:rPr>
-          <w:vertAlign w:val="superscript"/>
-          <w:lang w:val="en-US"/>
-        </w:rPr>
-        <w:t>rd</w:t>
-      </w:r>
-      <w:r>
-        <w:rPr>
-          <w:lang w:val="en-US"/>
-        </w:rPr>
-        <w:t xml:space="preserve"> of the children liked this change.</w:t>
-      </w:r>
-    </w:p>
-    <w:p>
-      <w:pPr>
-        <w:pStyle w:val="NoSpacing"/>
-        <w:rPr>
-          <w:lang w:val="en-US"/>
-        </w:rPr>
-      </w:pPr>
-    </w:p>
-    <w:p>
-      <w:pPr>
-        <w:pStyle w:val="NoSpacing"/>
-        <w:rPr>
-          <w:lang w:val="en-US"/>
-        </w:rPr>
-      </w:pPr>
-      <w:r>
-        <w:rPr>
-          <w:u w:val="single"/>
-          <w:lang w:val="en-US"/>
-        </w:rPr>
-        <w:t>Change 2</w:t>
-      </w:r>
-      <w:r>
-        <w:rPr>
-          <w:lang w:val="en-US"/>
-        </w:rPr>
-        <w:t xml:space="preserve">: </w:t>
-      </w:r>
-      <w:r>
-        <w:rPr>
-          <w:lang w:val="en-US"/>
-        </w:rPr>
-        <w:t>The rivers and the sea will flood more often, and the water can flow into buildings and cars.</w:t>
-      </w:r>
-    </w:p>
-    <w:p>
-      <w:pPr>
-        <w:pStyle w:val="NoSpacing"/>
-        <w:rPr>
-          <w:lang w:val="en-US"/>
-        </w:rPr>
-      </w:pPr>
-      <w:r>
-        <w:rPr>
-          <w:lang w:val="en-US"/>
-        </w:rPr>
-        <w:t>Almost all the children did not like this.</w:t>
-      </w:r>
-    </w:p>
-    <w:p>
-      <w:pPr>
-        <w:pStyle w:val="NoSpacing"/>
-        <w:rPr>
-          <w:lang w:val="en-US"/>
-        </w:rPr>
-      </w:pPr>
-    </w:p>
-    <w:p>
-      <w:pPr>
-        <w:pStyle w:val="NoSpacing"/>
-        <w:rPr>
-          <w:lang w:val="en-US"/>
-        </w:rPr>
-      </w:pPr>
-      <w:r>
-        <w:rPr>
-          <w:u w:val="single"/>
-          <w:lang w:val="en-US"/>
-        </w:rPr>
-        <w:t>Change 3:</w:t>
-      </w:r>
-      <w:r>
-        <w:rPr>
-          <w:lang w:val="en-US"/>
-        </w:rPr>
-        <w:t xml:space="preserve"> The winters will be less cold and there will be less ice and snow.</w:t>
-      </w:r>
-    </w:p>
-    <w:p>
-      <w:pPr>
-        <w:pStyle w:val="NoSpacing"/>
-        <w:rPr>
-          <w:lang w:val="en-US"/>
-        </w:rPr>
-      </w:pPr>
-      <w:r>
-        <w:rPr>
-          <w:lang w:val="en-US"/>
-        </w:rPr>
-        <w:t>71% of the children did not like this.</w:t>
-      </w:r>
-    </w:p>
-    <w:p>
-      <w:pPr>
-        <w:pStyle w:val="NoSpacing"/>
-        <w:rPr>
-          <w:lang w:val="en-US"/>
-        </w:rPr>
-      </w:pPr>
-    </w:p>
-    <w:p>
-      <w:pPr>
-        <w:pStyle w:val="NoSpacing"/>
-        <w:rPr>
-          <w:lang w:val="en-US"/>
-        </w:rPr>
-      </w:pPr>
-      <w:r>
-        <w:rPr>
-          <w:u w:val="single"/>
-          <w:lang w:val="en-US"/>
-        </w:rPr>
-        <w:t xml:space="preserve">Change 4: </w:t>
-      </w:r>
-      <w:r>
-        <w:rPr>
-          <w:lang w:val="en-US"/>
-        </w:rPr>
-        <w:t xml:space="preserve"> It will rain more often and more extreme.</w:t>
-      </w:r>
-    </w:p>
-    <w:p>
-      <w:pPr>
-        <w:pStyle w:val="NoSpacing"/>
-        <w:rPr>
-          <w:lang w:val="en-US"/>
-        </w:rPr>
-      </w:pPr>
-      <w:r>
-        <w:rPr>
-          <w:lang w:val="en-US"/>
-        </w:rPr>
-        <w:t>Almost all the children did not like this.</w:t>
-      </w:r>
-    </w:p>
-    <w:p>
-      <w:pPr>
-        <w:pStyle w:val="NoSpacing"/>
-        <w:rPr>
-          <w:lang w:val="en-US"/>
-        </w:rPr>
-      </w:pPr>
-    </w:p>
-    <w:p>
-      <w:pPr>
-        <w:pStyle w:val="NoSpacing"/>
-        <w:rPr>
-          <w:lang w:val="en-US"/>
-        </w:rPr>
-      </w:pPr>
-      <w:r>
-        <w:rPr>
-          <w:u w:val="single"/>
-          <w:lang w:val="en-US"/>
-        </w:rPr>
-        <w:t xml:space="preserve">Change 5: </w:t>
-      </w:r>
-      <w:r>
-        <w:rPr>
-          <w:lang w:val="en-US"/>
-        </w:rPr>
-        <w:t xml:space="preserve"> There will be more heat waves during the summers.</w:t>
-      </w:r>
-    </w:p>
-    <w:p>
-      <w:pPr>
-        <w:pStyle w:val="NoSpacing"/>
-        <w:rPr>
-          <w:lang w:val="en-US"/>
-        </w:rPr>
-      </w:pPr>
-      <w:r>
-        <w:rPr>
-          <w:lang w:val="en-US"/>
-        </w:rPr>
-        <w:t xml:space="preserve">The reactions to this differ. 47% of the children liked this, 45% didn’t. </w:t>
-      </w:r>
-    </w:p>
-    <w:p>
-      <w:pPr>
-        <w:pStyle w:val="NoSpacing"/>
-        <w:rPr>
-          <w:lang w:val="en-US"/>
-        </w:rPr>
-      </w:pPr>
-    </w:p>
-    <w:p>
-      <w:pPr>
-        <w:pStyle w:val="NoSpacing"/>
-        <w:rPr>
-          <w:lang w:val="en-US"/>
-        </w:rPr>
-      </w:pPr>
-      <w:r>
-        <w:rPr>
-          <w:lang w:val="en-US"/>
-        </w:rPr>
-        <w:t>Consequences in the rest of the world:</w:t>
-      </w:r>
-    </w:p>
-    <w:p>
-      <w:pPr>
-        <w:pStyle w:val="NoSpacing"/>
-        <w:rPr>
-          <w:lang w:val="en-US"/>
-        </w:rPr>
-      </w:pPr>
-      <w:r>
-        <w:rPr>
-          <w:u w:val="single"/>
-          <w:lang w:val="en-US"/>
-        </w:rPr>
-        <w:t>Change 6:</w:t>
-      </w:r>
-      <w:r>
-        <w:rPr>
-          <w:lang w:val="en-US"/>
-        </w:rPr>
-        <w:t xml:space="preserve"> The ice on the north pole will further melt.</w:t>
-      </w:r>
-    </w:p>
-    <w:p>
-      <w:pPr>
-        <w:pStyle w:val="NoSpacing"/>
-        <w:rPr>
-          <w:lang w:val="en-US"/>
-        </w:rPr>
-      </w:pPr>
-      <w:r>
-        <w:rPr>
-          <w:lang w:val="en-US"/>
-        </w:rPr>
-        <w:t>About 9/10 of the children did not like this.</w:t>
-      </w:r>
-    </w:p>
-    <w:p>
-      <w:pPr>
-        <w:pStyle w:val="NoSpacing"/>
-        <w:rPr>
-          <w:lang w:val="en-US"/>
-        </w:rPr>
-      </w:pPr>
-    </w:p>
-    <w:p>
-      <w:pPr>
-        <w:pStyle w:val="NoSpacing"/>
-        <w:rPr>
-          <w:lang w:val="en-US"/>
-        </w:rPr>
-      </w:pPr>
-      <w:r>
-        <w:rPr>
-          <w:u w:val="single"/>
-          <w:lang w:val="en-US"/>
-        </w:rPr>
-        <w:t>Change 7</w:t>
-      </w:r>
-      <w:r>
-        <w:rPr>
-          <w:lang w:val="en-US"/>
-        </w:rPr>
-        <w:t>: Some animal species (e.g. polar bears) could go extinct.</w:t>
-      </w:r>
-    </w:p>
-    <w:p>
-      <w:pPr>
-        <w:pStyle w:val="NoSpacing"/>
-        <w:rPr>
-          <w:lang w:val="en-US"/>
-        </w:rPr>
-      </w:pPr>
-      <w:r>
-        <w:rPr>
-          <w:lang w:val="en-US"/>
-        </w:rPr>
-        <w:t>Almost all the children did not like this.</w:t>
-      </w:r>
-    </w:p>
-    <w:p>
-      <w:pPr>
-        <w:pStyle w:val="NoSpacing"/>
-        <w:rPr>
-          <w:lang w:val="en-US"/>
-        </w:rPr>
-      </w:pPr>
-    </w:p>
-    <w:p>
-      <w:pPr>
-        <w:pStyle w:val="NoSpacing"/>
-        <w:rPr>
-          <w:lang w:val="en-US"/>
-        </w:rPr>
-      </w:pPr>
-      <w:r>
-        <w:rPr>
-          <w:u w:val="single"/>
-          <w:lang w:val="en-US"/>
-        </w:rPr>
-        <w:t>Change 8</w:t>
-      </w:r>
-      <w:r>
-        <w:rPr>
-          <w:lang w:val="en-US"/>
-        </w:rPr>
-        <w:t>: There will be more storm and hurricanes:</w:t>
-      </w:r>
-    </w:p>
-    <w:p>
-      <w:pPr>
-        <w:pStyle w:val="NoSpacing"/>
-        <w:rPr>
-          <w:lang w:val="en-US"/>
-        </w:rPr>
-      </w:pPr>
-      <w:r>
-        <w:rPr>
-          <w:lang w:val="en-US"/>
-        </w:rPr>
-        <w:t>Almost all the children did not like this.</w:t>
-      </w:r>
-    </w:p>
-    <w:p>
-      <w:pPr>
-        <w:pStyle w:val="NoSpacing"/>
-        <w:rPr>
-          <w:lang w:val="en-US"/>
-        </w:rPr>
-      </w:pPr>
-    </w:p>
-    <w:p>
-      <w:pPr>
-        <w:pStyle w:val="NoSpacing"/>
-        <w:rPr>
-          <w:lang w:val="en-US"/>
-        </w:rPr>
-      </w:pPr>
-      <w:r>
-        <w:rPr>
-          <w:u w:val="single"/>
-          <w:lang w:val="en-US"/>
-        </w:rPr>
-        <w:t>Change 9</w:t>
-      </w:r>
-      <w:r>
-        <w:rPr>
-          <w:lang w:val="en-US"/>
-        </w:rPr>
-        <w:t>: In some countries there will be more rain and they will be able to grow more food.</w:t>
-      </w:r>
-    </w:p>
-    <w:p>
-      <w:pPr>
-        <w:pStyle w:val="NoSpacing"/>
-        <w:rPr>
-          <w:lang w:val="en-US"/>
-        </w:rPr>
-      </w:pPr>
-      <w:r>
-        <w:rPr>
-          <w:lang w:val="en-US"/>
-        </w:rPr>
-        <w:t>Most of the children like this.</w:t>
-      </w:r>
-    </w:p>
-    <w:p>
-      <w:pPr>
-        <w:pStyle w:val="NoSpacing"/>
-        <w:rPr>
-          <w:lang w:val="en-US"/>
-        </w:rPr>
-      </w:pPr>
-    </w:p>
-    <w:p>
-      <w:pPr>
-        <w:pStyle w:val="NoSpacing"/>
-        <w:rPr>
-          <w:lang w:val="en-US"/>
-        </w:rPr>
-      </w:pPr>
-      <w:r>
-        <w:rPr>
-          <w:u w:val="single"/>
-          <w:lang w:val="en-US"/>
-        </w:rPr>
-        <w:t>Change 10</w:t>
-      </w:r>
-      <w:r>
-        <w:rPr>
-          <w:lang w:val="en-US"/>
-        </w:rPr>
-        <w:t>: In other countries, there will be less rain and they won’t be able to grow as much food anymore.</w:t>
-      </w:r>
-    </w:p>
-    <w:p>
-      <w:pPr>
-        <w:pStyle w:val="NoSpacing"/>
-        <w:rPr>
-          <w:lang w:val="en-US"/>
-        </w:rPr>
-      </w:pPr>
-      <w:r>
-        <w:rPr>
-          <w:lang w:val="en-US"/>
-        </w:rPr>
-        <w:t>Almost all the children did not like this.</w:t>
+        <w:t>What feeling does climate change give to the children?</w:t>
+      </w:r>
+    </w:p>
+    <w:p>
+      <w:pPr>
+        <w:pStyle w:val="NoSpacing"/>
+        <w:rPr>
+          <w:lang w:val="en-US"/>
+        </w:rPr>
+      </w:pPr>
+      <w:r>
+        <w:rPr>
+          <w:lang w:val="en-US"/>
+        </w:rPr>
+        <w:t xml:space="preserve">The first reactions to the short video showed that most children feel bad about it, in fact 69% of the children have a bad feeling when it comes to climate change. </w:t>
+      </w:r>
+    </w:p>
+    <w:p>
+      <w:pPr>
+        <w:pStyle w:val="NoSpacing"/>
+        <w:rPr>
+          <w:lang w:val="en-US"/>
+        </w:rPr>
+      </w:pPr>
+      <w:r>
+        <w:rPr>
+          <w:lang w:val="en-US"/>
+        </w:rPr>
+        <w:t>They think it is a big problem that the earth heats up because they understand that if it gets warmer, that threatens the nature, animals and humans living on this earth.</w:t>
       </w:r>
     </w:p>
     <w:p>
@@ -896,36 +918,54 @@
           <w:bCs/>
           <w:lang w:val="en-US"/>
         </w:rPr>
-        <w:t>What feeling does climate change give to the children?</w:t>
-      </w:r>
-    </w:p>
-    <w:p>
-      <w:pPr>
-        <w:pStyle w:val="NoSpacing"/>
-        <w:rPr>
-          <w:lang w:val="en-US"/>
-        </w:rPr>
-      </w:pPr>
-      <w:r>
-        <w:rPr>
-          <w:lang w:val="en-US"/>
-        </w:rPr>
-        <w:t xml:space="preserve">The first reactions to the short video showed that most children feel bad about it, in fact 69% of the children have a bad feeling when it comes to climate change. </w:t>
-      </w:r>
-    </w:p>
-    <w:p>
-      <w:pPr>
-        <w:pStyle w:val="NoSpacing"/>
-        <w:rPr>
-          <w:lang w:val="en-US"/>
-        </w:rPr>
-      </w:pPr>
-      <w:r>
-        <w:rPr>
-          <w:lang w:val="en-US"/>
-        </w:rPr>
-        <w:t>They think it is a big problem that the earth heats up because they understand that if it gets warmer, that threatens the nature, animals and humans living on this earth.</w:t>
-      </w:r>
+        <w:t>What can we do about it?</w:t>
+      </w:r>
+    </w:p>
+    <w:p>
+      <w:pPr>
+        <w:pStyle w:val="NoSpacing"/>
+        <w:rPr>
+          <w:i/>
+          <w:iCs/>
+          <w:lang w:val="en-US"/>
+        </w:rPr>
+      </w:pPr>
+      <w:r>
+        <w:rPr>
+          <w:lang w:val="en-US"/>
+        </w:rPr>
+        <w:t xml:space="preserve">86% of the children found it very important that we do something about climate </w:t>
+      </w:r>
+      <w:r>
+        <w:rPr>
+          <w:i/>
+          <w:iCs/>
+          <w:lang w:val="en-US"/>
+        </w:rPr>
+        <w:t>together.</w:t>
+      </w:r>
+    </w:p>
+    <w:p>
+      <w:pPr>
+        <w:pStyle w:val="NoSpacing"/>
+        <w:rPr>
+          <w:lang w:val="en-US"/>
+        </w:rPr>
+      </w:pPr>
+      <w:r>
+        <w:rPr>
+          <w:lang w:val="en-US"/>
+        </w:rPr>
+        <w:t xml:space="preserve">They believe that everything in the world is somehow linked together and understand the principle of consequences. However, most children do not exactly know what to do about it. Nevertheless, there are some thing they do: Recycling, shower and bathe shorter, take the bike to school, buy local vegetables and fruits, eat less meat, eat biological food, grow food themselves, bring their own bags to the shop, don’t waste food, save energy, second hand clothing, less heating, solar panels, no trash in the nature, etc. </w:t>
+      </w:r>
+    </w:p>
+    <w:p>
+      <w:pPr>
+        <w:pStyle w:val="NoSpacing"/>
+        <w:rPr>
+          <w:lang w:val="en-US"/>
+        </w:rPr>
+      </w:pPr>
     </w:p>
     <w:p>
       <w:pPr>
@@ -950,54 +990,67 @@
           <w:bCs/>
           <w:lang w:val="en-US"/>
         </w:rPr>
-        <w:t>What can we do about it?</w:t>
-      </w:r>
-    </w:p>
-    <w:p>
-      <w:pPr>
-        <w:pStyle w:val="NoSpacing"/>
-        <w:rPr>
-          <w:i/>
-          <w:iCs/>
-          <w:lang w:val="en-US"/>
-        </w:rPr>
-      </w:pPr>
-      <w:r>
-        <w:rPr>
-          <w:lang w:val="en-US"/>
-        </w:rPr>
-        <w:t xml:space="preserve">86% of the children found it very important that we do something about climate </w:t>
-      </w:r>
-      <w:r>
-        <w:rPr>
-          <w:i/>
-          <w:iCs/>
-          <w:lang w:val="en-US"/>
-        </w:rPr>
-        <w:t>together.</w:t>
-      </w:r>
-    </w:p>
-    <w:p>
-      <w:pPr>
-        <w:pStyle w:val="NoSpacing"/>
-        <w:rPr>
-          <w:lang w:val="en-US"/>
-        </w:rPr>
-      </w:pPr>
-      <w:r>
-        <w:rPr>
-          <w:lang w:val="en-US"/>
-        </w:rPr>
-        <w:t xml:space="preserve">They believe that everything in the world is somehow linked together and understand the principle of consequences. However, most children do not exactly know what to do about it. Nevertheless, there are some thing they do: Recycling, shower and bathe shorter, take the bike to school, buy local vegetables and fruits, eat less meat, eat biological food, grow food themselves, bring their own bags to the shop, don’t waste food, save energy, second hand clothing, less heating, solar panels, no trash in the nature, etc. </w:t>
-      </w:r>
-    </w:p>
-    <w:p>
-      <w:pPr>
-        <w:pStyle w:val="NoSpacing"/>
-        <w:rPr>
-          <w:lang w:val="en-US"/>
-        </w:rPr>
-      </w:pPr>
+        <w:t>What would they like to do?</w:t>
+      </w:r>
+    </w:p>
+    <w:p>
+      <w:pPr>
+        <w:pStyle w:val="NoSpacing"/>
+        <w:rPr>
+          <w:lang w:val="en-US"/>
+        </w:rPr>
+      </w:pPr>
+      <w:r>
+        <w:rPr>
+          <w:lang w:val="en-US"/>
+        </w:rPr>
+        <w:t>Almost all the children are willing to walk or bike to school (93%). However, they struggle with eating less meat (55%).</w:t>
+      </w:r>
+    </w:p>
+    <w:p>
+      <w:pPr>
+        <w:pStyle w:val="NoSpacing"/>
+        <w:rPr>
+          <w:lang w:val="en-US"/>
+        </w:rPr>
+      </w:pPr>
+    </w:p>
+    <w:p>
+      <w:pPr>
+        <w:pStyle w:val="NoSpacing"/>
+        <w:rPr>
+          <w:lang w:val="en-US"/>
+        </w:rPr>
+      </w:pPr>
+      <w:r>
+        <w:rPr>
+          <w:lang w:val="en-US"/>
+        </w:rPr>
+        <w:lastRenderedPageBreak/>
+        <w:t xml:space="preserve">In the qualitative research, the children repeatedly said that they think it’s important that everyone does something about climate change. What they do at home or in their own environment is just a drop in the ocean, so to say. </w:t>
+      </w:r>
+    </w:p>
+    <w:p>
+      <w:pPr>
+        <w:pStyle w:val="NoSpacing"/>
+        <w:rPr>
+          <w:lang w:val="en-US"/>
+        </w:rPr>
+      </w:pPr>
+    </w:p>
+    <w:p>
+      <w:pPr>
+        <w:pStyle w:val="NoSpacing"/>
+        <w:rPr>
+          <w:lang w:val="en-US"/>
+        </w:rPr>
+      </w:pPr>
+      <w:r>
+        <w:rPr>
+          <w:lang w:val="en-US"/>
+        </w:rPr>
+        <w:t>They repeatedly mentioned that it should be fun to do something about climate change as this will help to have more people take action.</w:t>
+      </w:r>
     </w:p>
     <w:p>
       <w:pPr>
@@ -1016,121 +1069,22 @@
           <w:lang w:val="en-US"/>
         </w:rPr>
       </w:pPr>
-      <w:r>
+    </w:p>
+    <w:p>
+      <w:pPr>
+        <w:pStyle w:val="NoSpacing"/>
         <w:rPr>
           <w:b/>
           <w:bCs/>
           <w:lang w:val="en-US"/>
         </w:rPr>
-        <w:t>What would they like to do?</w:t>
-      </w:r>
-    </w:p>
-    <w:p>
-      <w:pPr>
-        <w:pStyle w:val="NoSpacing"/>
-        <w:rPr>
-          <w:lang w:val="en-US"/>
-        </w:rPr>
-      </w:pPr>
-      <w:r>
-        <w:rPr>
-          <w:lang w:val="en-US"/>
-        </w:rPr>
-        <w:t>Almost all the children are willing to walk or bike to school (93%). However, they struggle with eating less meat (55%).</w:t>
-      </w:r>
-    </w:p>
-    <w:p>
-      <w:pPr>
-        <w:pStyle w:val="NoSpacing"/>
-        <w:rPr>
-          <w:lang w:val="en-US"/>
-        </w:rPr>
-      </w:pPr>
-    </w:p>
-    <w:p>
-      <w:pPr>
-        <w:pStyle w:val="NoSpacing"/>
-        <w:rPr>
-          <w:lang w:val="en-US"/>
-        </w:rPr>
-      </w:pPr>
-      <w:r>
-        <w:rPr>
-          <w:lang w:val="en-US"/>
-        </w:rPr>
-        <w:lastRenderedPageBreak/>
-        <w:t xml:space="preserve">In the qualitative research, the children repeatedly said that they think it’s important that everyone does something about climate change. What they do at home or in their own environment is just a drop in the ocean, so to say. </w:t>
-      </w:r>
-    </w:p>
-    <w:p>
-      <w:pPr>
-        <w:pStyle w:val="NoSpacing"/>
-        <w:rPr>
-          <w:lang w:val="en-US"/>
-        </w:rPr>
-      </w:pPr>
-    </w:p>
-    <w:p>
-      <w:pPr>
-        <w:pStyle w:val="NoSpacing"/>
-        <w:rPr>
-          <w:lang w:val="en-US"/>
-        </w:rPr>
-      </w:pPr>
-      <w:r>
-        <w:rPr>
-          <w:lang w:val="en-US"/>
-        </w:rPr>
-        <w:t xml:space="preserve">They repeatedly mentioned that it should be fun to do something about climate change as this will help to have more people </w:t>
-      </w:r>
-      <w:proofErr w:type="gramStart"/>
-      <w:r>
-        <w:rPr>
-          <w:lang w:val="en-US"/>
-        </w:rPr>
-        <w:t>take action</w:t>
-      </w:r>
-      <w:proofErr w:type="gramEnd"/>
-      <w:r>
-        <w:rPr>
-          <w:lang w:val="en-US"/>
-        </w:rPr>
-        <w:t>.</w:t>
-      </w:r>
-    </w:p>
-    <w:p>
-      <w:pPr>
-        <w:pStyle w:val="NoSpacing"/>
-        <w:rPr>
-          <w:lang w:val="en-US"/>
-        </w:rPr>
-      </w:pPr>
-    </w:p>
-    <w:p>
-      <w:pPr>
-        <w:pStyle w:val="NoSpacing"/>
+      </w:pPr>
+      <w:r>
         <w:rPr>
           <w:b/>
           <w:bCs/>
           <w:lang w:val="en-US"/>
         </w:rPr>
-      </w:pPr>
-    </w:p>
-    <w:p>
-      <w:pPr>
-        <w:pStyle w:val="NoSpacing"/>
-        <w:rPr>
-          <w:b/>
-          <w:bCs/>
-          <w:lang w:val="en-US"/>
-        </w:rPr>
-      </w:pPr>
-      <w:r>
-        <w:rPr>
-          <w:b/>
-          <w:bCs/>
-          <w:lang w:val="en-US"/>
-        </w:rPr>
         <w:t>What do they expect from the government and companies?</w:t>
       </w:r>
     </w:p>
@@ -1210,21 +1164,7 @@
         <w:rPr>
           <w:lang w:val="en-US"/>
         </w:rPr>
-        <w:t xml:space="preserve">Almost half of the children want companies to also </w:t>
-      </w:r>
-      <w:proofErr w:type="gramStart"/>
-      <w:r>
-        <w:rPr>
-          <w:lang w:val="en-US"/>
-        </w:rPr>
-        <w:t>take action</w:t>
-      </w:r>
-      <w:proofErr w:type="gramEnd"/>
-      <w:r>
-        <w:rPr>
-          <w:lang w:val="en-US"/>
-        </w:rPr>
-        <w:t xml:space="preserve"> against climate change, however many children struggle to formulate concrete ideas about this. </w:t>
+        <w:t xml:space="preserve">Almost half of the children want companies to also take action against climate change, however many children struggle to formulate concrete ideas about this. </w:t>
       </w:r>
       <w:r>
         <w:rPr>
@@ -1343,27 +1283,7 @@
           <w:color w:val="C00000"/>
           <w:shd w:val="clear" w:color="auto" w:fill="FFFFFF"/>
         </w:rPr>
-        <w:t xml:space="preserve">(OneTwentyone), P. K., &amp; (Qrius), P. S. (2015). ‘Generatie C’ over klimaatverandering - Samenvatting van een onderzoek onder kinderen van 8 t/m 12 jaar die op de basisschool zitten, in opdracht van Natuur &amp; Milieu/Ministerie van Infrastructuur &amp; </w:t>
-      </w:r>
-      <w:proofErr w:type="gramStart"/>
-      <w:r>
-        <w:rPr>
-          <w:i/>
-          <w:iCs/>
-          <w:color w:val="C00000"/>
-          <w:shd w:val="clear" w:color="auto" w:fill="FFFFFF"/>
-        </w:rPr>
-        <w:t>Milieu .</w:t>
-      </w:r>
-      <w:proofErr w:type="gramEnd"/>
-      <w:r>
-        <w:rPr>
-          <w:i/>
-          <w:iCs/>
-          <w:color w:val="C00000"/>
-          <w:shd w:val="clear" w:color="auto" w:fill="FFFFFF"/>
-        </w:rPr>
-        <w:t xml:space="preserve"> Retrieved June 3, 2020, from https://www.natuurenmilieu.nl/wp-content/uploads/2015/11/151103-Rapportage-gecombineerde-onderzoeken-Generatie-C.pdf</w:t>
+        <w:t>(OneTwentyone), P. K., &amp; (Qrius), P. S. (2015). ‘Generatie C’ over klimaatverandering - Samenvatting van een onderzoek onder kinderen van 8 t/m 12 jaar die op de basisschool zitten, in opdracht van Natuur &amp; Milieu/Ministerie van Infrastructuur &amp; Milieu . Retrieved June 3, 2020, from https://www.natuurenmilieu.nl/wp-content/uploads/2015/11/151103-Rapportage-gecombineerde-onderzoeken-Generatie-C.pdf</w:t>
       </w:r>
     </w:p>
     <w:p>
@@ -1421,10 +1341,7 @@
           <w:lang w:val="en-US"/>
         </w:rPr>
       </w:pPr>
-    </w:p>
-    <w:p>
-      <w:pPr>
-        <w:pStyle w:val="NoSpacing"/>
+      <w:r>
         <w:rPr>
           <w:b/>
           <w:bCs/>
@@ -1432,7 +1349,10 @@
           <w:szCs w:val="32"/>
           <w:lang w:val="en-US"/>
         </w:rPr>
-      </w:pPr>
+        <w:t>dg</w:t>
+      </w:r>
+      <w:bookmarkStart w:id="0" w:name="_GoBack"/>
+      <w:bookmarkEnd w:id="0"/>
     </w:p>
     <w:p>
       <w:pPr>
@@ -1457,7 +1377,10 @@
           <w:lang w:val="en-US"/>
         </w:rPr>
       </w:pPr>
-      <w:r>
+    </w:p>
+    <w:p>
+      <w:pPr>
+        <w:pStyle w:val="NoSpacing"/>
         <w:rPr>
           <w:b/>
           <w:bCs/>
@@ -1465,6 +1388,15 @@
           <w:szCs w:val="32"/>
           <w:lang w:val="en-US"/>
         </w:rPr>
+      </w:pPr>
+      <w:r>
+        <w:rPr>
+          <w:b/>
+          <w:bCs/>
+          <w:sz w:val="32"/>
+          <w:szCs w:val="32"/>
+          <w:lang w:val="en-US"/>
+        </w:rPr>
         <w:lastRenderedPageBreak/>
         <w:t xml:space="preserve">Children’s perspectives on sustainability </w:t>
       </w:r>
@@ -1571,21 +1503,7 @@
         <w:rPr>
           <w:lang w:val="en-US"/>
         </w:rPr>
-        <w:t xml:space="preserve">Children seem to be struggling to understand the reciprocal dependencies in the world. Another thing that is noteworthy is that children seem to be worried about the rest of the world than about the Netherlands. 1/6 Children are worried about food and water scarcity in the Netherlands, whereas double the amount of children are worried about this scarcity throughout the world. 25% of the children are generally worried about flooding </w:t>
-      </w:r>
-      <w:proofErr w:type="gramStart"/>
-      <w:r>
-        <w:rPr>
-          <w:lang w:val="en-US"/>
-        </w:rPr>
-        <w:t>as a consequence of</w:t>
-      </w:r>
-      <w:proofErr w:type="gramEnd"/>
-      <w:r>
-        <w:rPr>
-          <w:lang w:val="en-US"/>
-        </w:rPr>
-        <w:t xml:space="preserve"> climate change.</w:t>
+        <w:t>Children seem to be struggling to understand the reciprocal dependencies in the world. Another thing that is noteworthy is that children seem to be worried about the rest of the world than about the Netherlands. 1/6 Children are worried about food and water scarcity in the Netherlands, whereas double the amount of children are worried about this scarcity throughout the world. 25% of the children are generally worried about flooding as a consequence of climate change.</w:t>
       </w:r>
     </w:p>
     <w:p>
@@ -1635,21 +1553,7 @@
         <w:rPr>
           <w:lang w:val="en-US"/>
         </w:rPr>
-        <w:t xml:space="preserve">All in all, sustainability is an important topic that is often discussed in the group of children this age. Although they want to participate and contribute to this topic, it seems that they struggle with understanding exactly how climate change works. It is hard for them to concretely think of thing they can do about it. It would be beneficial if parents and teachers would make the topic more relatable by e.g. giving them examples out of their own direct environment. Thinking about this topic together and sharing the knowledge and experiences in class is a good way to bring this topic closer. It’s helpful if there is a clear connection of the environment and situation of e.g. </w:t>
-      </w:r>
-      <w:proofErr w:type="spellStart"/>
-      <w:r>
-        <w:rPr>
-          <w:lang w:val="en-US"/>
-        </w:rPr>
-        <w:t>dutch</w:t>
-      </w:r>
-      <w:proofErr w:type="spellEnd"/>
-      <w:r>
-        <w:rPr>
-          <w:lang w:val="en-US"/>
-        </w:rPr>
-        <w:t xml:space="preserve"> children and children from other parts of the world. Those children can learn from each other’s experiences and solutions which will broaden their global notion and feeling about the topic.</w:t>
+        <w:t>All in all, sustainability is an important topic that is often discussed in the group of children this age. Although they want to participate and contribute to this topic, it seems that they struggle with understanding exactly how climate change works. It is hard for them to concretely think of thing they can do about it. It would be beneficial if parents and teachers would make the topic more relatable by e.g. giving them examples out of their own direct environment. Thinking about this topic together and sharing the knowledge and experiences in class is a good way to bring this topic closer. It’s helpful if there is a clear connection of the environment and situation of e.g. dutch children and children from other parts of the world. Those children can learn from each other’s experiences and solutions which will broaden their global notion and feeling about the topic.</w:t>
       </w:r>
       <w:r>
         <w:rPr>
@@ -1717,7 +1621,6 @@
         </w:rPr>
         <w:t xml:space="preserve"> </w:t>
       </w:r>
-      <w:proofErr w:type="spellStart"/>
       <w:r>
         <w:rPr>
           <w:i/>
@@ -1727,67 +1630,7 @@
           <w:szCs w:val="28"/>
           <w:shd w:val="clear" w:color="auto" w:fill="FFFFFF"/>
         </w:rPr>
-        <w:t>perspectieven</w:t>
-      </w:r>
-      <w:proofErr w:type="spellEnd"/>
-      <w:r>
-        <w:rPr>
-          <w:i/>
-          <w:iCs/>
-          <w:color w:val="C00000"/>
-          <w:sz w:val="28"/>
-          <w:szCs w:val="28"/>
-          <w:shd w:val="clear" w:color="auto" w:fill="FFFFFF"/>
-        </w:rPr>
-        <w:t xml:space="preserve"> van </w:t>
-      </w:r>
-      <w:proofErr w:type="spellStart"/>
-      <w:r>
-        <w:rPr>
-          <w:i/>
-          <w:iCs/>
-          <w:color w:val="C00000"/>
-          <w:sz w:val="28"/>
-          <w:szCs w:val="28"/>
-          <w:shd w:val="clear" w:color="auto" w:fill="FFFFFF"/>
-        </w:rPr>
-        <w:t>kinderen</w:t>
-      </w:r>
-      <w:proofErr w:type="spellEnd"/>
-      <w:r>
-        <w:rPr>
-          <w:i/>
-          <w:iCs/>
-          <w:color w:val="C00000"/>
-          <w:sz w:val="28"/>
-          <w:szCs w:val="28"/>
-          <w:shd w:val="clear" w:color="auto" w:fill="FFFFFF"/>
-        </w:rPr>
-        <w:t xml:space="preserve"> op </w:t>
-      </w:r>
-      <w:proofErr w:type="spellStart"/>
-      <w:r>
-        <w:rPr>
-          <w:i/>
-          <w:iCs/>
-          <w:color w:val="C00000"/>
-          <w:sz w:val="28"/>
-          <w:szCs w:val="28"/>
-          <w:shd w:val="clear" w:color="auto" w:fill="FFFFFF"/>
-        </w:rPr>
-        <w:t>duurzaamheid</w:t>
-      </w:r>
-      <w:proofErr w:type="spellEnd"/>
-      <w:r>
-        <w:rPr>
-          <w:i/>
-          <w:iCs/>
-          <w:color w:val="C00000"/>
-          <w:sz w:val="28"/>
-          <w:szCs w:val="28"/>
-          <w:shd w:val="clear" w:color="auto" w:fill="FFFFFF"/>
-        </w:rPr>
-        <w:t xml:space="preserve">. (2013, September). Retrieved June 3, 2020, from </w:t>
+        <w:t xml:space="preserve">perspectieven van kinderen op duurzaamheid. (2013, September). Retrieved June 3, 2020, from </w:t>
       </w:r>
       <w:hyperlink r:id="rId5" w:history="1">
         <w:r>
@@ -2045,21 +1888,7 @@
         <w:rPr>
           <w:lang w:val="en-US"/>
         </w:rPr>
-        <w:t xml:space="preserve">In this graphic </w:t>
-      </w:r>
-      <w:proofErr w:type="gramStart"/>
-      <w:r>
-        <w:rPr>
-          <w:lang w:val="en-US"/>
-        </w:rPr>
-        <w:t>it can be seen that young</w:t>
-      </w:r>
-      <w:proofErr w:type="gramEnd"/>
-      <w:r>
-        <w:rPr>
-          <w:lang w:val="en-US"/>
-        </w:rPr>
-        <w:t xml:space="preserve"> adult mostly notice the rising temperatures and more extreme weather situations. The melting of the ice on the north pole and the rising sea level are also noticed well.</w:t>
+        <w:t>In this graphic it can be seen that young adult mostly notice the rising temperatures and more extreme weather situations. The melting of the ice on the north pole and the rising sea level are also noticed well.</w:t>
       </w:r>
     </w:p>
     <w:p>
@@ -2191,19 +2020,11 @@
         </w:rPr>
         <w:t xml:space="preserve">In this graph it can be seen what actions young adults take at home and in their direct environment to fight climate change. The most popular measures are not wasting food and the use of LED lights. Other popular measures </w:t>
       </w:r>
-      <w:proofErr w:type="gramStart"/>
-      <w:r>
-        <w:rPr>
-          <w:lang w:val="en-US"/>
-        </w:rPr>
-        <w:t>is</w:t>
-      </w:r>
-      <w:proofErr w:type="gramEnd"/>
-      <w:r>
-        <w:rPr>
-          <w:lang w:val="en-US"/>
-        </w:rPr>
-        <w:t xml:space="preserve"> the use of energy sparing devices</w:t>
+      <w:r>
+        <w:rPr>
+          <w:lang w:val="en-US"/>
+        </w:rPr>
+        <w:t>is the use of energy sparing devices</w:t>
       </w:r>
       <w:r>
         <w:rPr>
@@ -2280,21 +2101,7 @@
         <w:rPr>
           <w:lang w:val="en-US"/>
         </w:rPr>
-        <w:t xml:space="preserve">The average Dutch tends to take more action against climate change than young adults, however, young adults show a higher willingness to </w:t>
-      </w:r>
-      <w:proofErr w:type="gramStart"/>
-      <w:r>
-        <w:rPr>
-          <w:lang w:val="en-US"/>
-        </w:rPr>
-        <w:t>take action</w:t>
-      </w:r>
-      <w:proofErr w:type="gramEnd"/>
-      <w:r>
-        <w:rPr>
-          <w:lang w:val="en-US"/>
-        </w:rPr>
-        <w:t xml:space="preserve"> and fight climate change than the average Dutch. </w:t>
+        <w:t xml:space="preserve">The average Dutch tends to take more action against climate change than young adults, however, young adults show a higher willingness to take action and fight climate change than the average Dutch. </w:t>
       </w:r>
     </w:p>
     <w:p>
@@ -2336,7 +2143,6 @@
         </w:rPr>
         <w:t xml:space="preserve">Source:  </w:t>
       </w:r>
-      <w:proofErr w:type="spellStart"/>
       <w:r>
         <w:rPr>
           <w:i/>
@@ -2346,222 +2152,18 @@
           <w:szCs w:val="28"/>
           <w:shd w:val="clear" w:color="auto" w:fill="FFFFFF"/>
         </w:rPr>
-        <w:t>Resultaten</w:t>
-      </w:r>
-      <w:proofErr w:type="spellEnd"/>
-      <w:r>
+        <w:t>Resultaten onderzoek naar klimaatbeleving Uitgevoerd door Gfk i.o.v. Achmea - oktober 2016. (2016, October). Retrieved June 4, 2020, from file:///C:/Users/tschr/Downloads/achmea-resultaten-gfk-klimaatonderzoek-jongeren-2016.pdf</w:t>
+      </w:r>
+    </w:p>
+    <w:p>
+      <w:pPr>
+        <w:pStyle w:val="NoSpacing"/>
         <w:rPr>
           <w:i/>
           <w:iCs/>
           <w:color w:val="C00000"/>
           <w:sz w:val="28"/>
           <w:szCs w:val="28"/>
-          <w:shd w:val="clear" w:color="auto" w:fill="FFFFFF"/>
-        </w:rPr>
-        <w:t xml:space="preserve"> </w:t>
-      </w:r>
-      <w:proofErr w:type="spellStart"/>
-      <w:r>
-        <w:rPr>
-          <w:i/>
-          <w:iCs/>
-          <w:color w:val="C00000"/>
-          <w:sz w:val="28"/>
-          <w:szCs w:val="28"/>
-          <w:shd w:val="clear" w:color="auto" w:fill="FFFFFF"/>
-        </w:rPr>
-        <w:t>onderzoek</w:t>
-      </w:r>
-      <w:proofErr w:type="spellEnd"/>
-      <w:r>
-        <w:rPr>
-          <w:i/>
-          <w:iCs/>
-          <w:color w:val="C00000"/>
-          <w:sz w:val="28"/>
-          <w:szCs w:val="28"/>
-          <w:shd w:val="clear" w:color="auto" w:fill="FFFFFF"/>
-        </w:rPr>
-        <w:t xml:space="preserve"> </w:t>
-      </w:r>
-      <w:proofErr w:type="spellStart"/>
-      <w:r>
-        <w:rPr>
-          <w:i/>
-          <w:iCs/>
-          <w:color w:val="C00000"/>
-          <w:sz w:val="28"/>
-          <w:szCs w:val="28"/>
-          <w:shd w:val="clear" w:color="auto" w:fill="FFFFFF"/>
-        </w:rPr>
-        <w:t>naar</w:t>
-      </w:r>
-      <w:proofErr w:type="spellEnd"/>
-      <w:r>
-        <w:rPr>
-          <w:i/>
-          <w:iCs/>
-          <w:color w:val="C00000"/>
-          <w:sz w:val="28"/>
-          <w:szCs w:val="28"/>
-          <w:shd w:val="clear" w:color="auto" w:fill="FFFFFF"/>
-        </w:rPr>
-        <w:t xml:space="preserve"> </w:t>
-      </w:r>
-      <w:proofErr w:type="spellStart"/>
-      <w:r>
-        <w:rPr>
-          <w:i/>
-          <w:iCs/>
-          <w:color w:val="C00000"/>
-          <w:sz w:val="28"/>
-          <w:szCs w:val="28"/>
-          <w:shd w:val="clear" w:color="auto" w:fill="FFFFFF"/>
-        </w:rPr>
-        <w:t>klimaatbeleving</w:t>
-      </w:r>
-      <w:proofErr w:type="spellEnd"/>
-      <w:r>
-        <w:rPr>
-          <w:i/>
-          <w:iCs/>
-          <w:color w:val="C00000"/>
-          <w:sz w:val="28"/>
-          <w:szCs w:val="28"/>
-          <w:shd w:val="clear" w:color="auto" w:fill="FFFFFF"/>
-        </w:rPr>
-        <w:t xml:space="preserve"> </w:t>
-      </w:r>
-      <w:proofErr w:type="spellStart"/>
-      <w:r>
-        <w:rPr>
-          <w:i/>
-          <w:iCs/>
-          <w:color w:val="C00000"/>
-          <w:sz w:val="28"/>
-          <w:szCs w:val="28"/>
-          <w:shd w:val="clear" w:color="auto" w:fill="FFFFFF"/>
-        </w:rPr>
-        <w:t>Uitgevoerd</w:t>
-      </w:r>
-      <w:proofErr w:type="spellEnd"/>
-      <w:r>
-        <w:rPr>
-          <w:i/>
-          <w:iCs/>
-          <w:color w:val="C00000"/>
-          <w:sz w:val="28"/>
-          <w:szCs w:val="28"/>
-          <w:shd w:val="clear" w:color="auto" w:fill="FFFFFF"/>
-        </w:rPr>
-        <w:t xml:space="preserve"> door </w:t>
-      </w:r>
-      <w:proofErr w:type="spellStart"/>
-      <w:r>
-        <w:rPr>
-          <w:i/>
-          <w:iCs/>
-          <w:color w:val="C00000"/>
-          <w:sz w:val="28"/>
-          <w:szCs w:val="28"/>
-          <w:shd w:val="clear" w:color="auto" w:fill="FFFFFF"/>
-        </w:rPr>
-        <w:t>Gfk</w:t>
-      </w:r>
-      <w:proofErr w:type="spellEnd"/>
-      <w:r>
-        <w:rPr>
-          <w:i/>
-          <w:iCs/>
-          <w:color w:val="C00000"/>
-          <w:sz w:val="28"/>
-          <w:szCs w:val="28"/>
-          <w:shd w:val="clear" w:color="auto" w:fill="FFFFFF"/>
-        </w:rPr>
-        <w:t xml:space="preserve"> </w:t>
-      </w:r>
-      <w:proofErr w:type="spellStart"/>
-      <w:r>
-        <w:rPr>
-          <w:i/>
-          <w:iCs/>
-          <w:color w:val="C00000"/>
-          <w:sz w:val="28"/>
-          <w:szCs w:val="28"/>
-          <w:shd w:val="clear" w:color="auto" w:fill="FFFFFF"/>
-        </w:rPr>
-        <w:t>i.o.v</w:t>
-      </w:r>
-      <w:proofErr w:type="spellEnd"/>
-      <w:r>
-        <w:rPr>
-          <w:i/>
-          <w:iCs/>
-          <w:color w:val="C00000"/>
-          <w:sz w:val="28"/>
-          <w:szCs w:val="28"/>
-          <w:shd w:val="clear" w:color="auto" w:fill="FFFFFF"/>
-        </w:rPr>
-        <w:t xml:space="preserve">. </w:t>
-      </w:r>
-      <w:proofErr w:type="spellStart"/>
-      <w:r>
-        <w:rPr>
-          <w:i/>
-          <w:iCs/>
-          <w:color w:val="C00000"/>
-          <w:sz w:val="28"/>
-          <w:szCs w:val="28"/>
-          <w:shd w:val="clear" w:color="auto" w:fill="FFFFFF"/>
-        </w:rPr>
-        <w:t>Achmea</w:t>
-      </w:r>
-      <w:proofErr w:type="spellEnd"/>
-      <w:r>
-        <w:rPr>
-          <w:i/>
-          <w:iCs/>
-          <w:color w:val="C00000"/>
-          <w:sz w:val="28"/>
-          <w:szCs w:val="28"/>
-          <w:shd w:val="clear" w:color="auto" w:fill="FFFFFF"/>
-        </w:rPr>
-        <w:t xml:space="preserve"> - </w:t>
-      </w:r>
-      <w:proofErr w:type="spellStart"/>
-      <w:r>
-        <w:rPr>
-          <w:i/>
-          <w:iCs/>
-          <w:color w:val="C00000"/>
-          <w:sz w:val="28"/>
-          <w:szCs w:val="28"/>
-          <w:shd w:val="clear" w:color="auto" w:fill="FFFFFF"/>
-        </w:rPr>
-        <w:t>oktober</w:t>
-      </w:r>
-      <w:proofErr w:type="spellEnd"/>
-      <w:r>
-        <w:rPr>
-          <w:i/>
-          <w:iCs/>
-          <w:color w:val="C00000"/>
-          <w:sz w:val="28"/>
-          <w:szCs w:val="28"/>
-          <w:shd w:val="clear" w:color="auto" w:fill="FFFFFF"/>
-        </w:rPr>
-        <w:t xml:space="preserve"> 2016. (2016, October). Retrieved June 4, 2020, from file:///C:/Users/tschr/Downloads/achmea-resultaten-gfk-klimaatonderzoek-jongeren-2016.pdf</w:t>
-      </w:r>
-    </w:p>
-    <w:p>
-      <w:pPr>
-        <w:pStyle w:val="NoSpacing"/>
-        <w:rPr>
-          <w:i/>
-          <w:iCs/>
-          <w:color w:val="C00000"/>
-          <w:sz w:val="28"/>
-          <w:szCs w:val="28"/>
           <w:lang w:val="en-US"/>
         </w:rPr>
       </w:pPr>
@@ -2686,21 +2288,7 @@
         <w:rPr>
           <w:lang w:val="en-US"/>
         </w:rPr>
-        <w:t xml:space="preserve">The willingness to </w:t>
-      </w:r>
-      <w:proofErr w:type="gramStart"/>
-      <w:r>
-        <w:rPr>
-          <w:lang w:val="en-US"/>
-        </w:rPr>
-        <w:t>take action</w:t>
-      </w:r>
-      <w:proofErr w:type="gramEnd"/>
-      <w:r>
-        <w:rPr>
-          <w:lang w:val="en-US"/>
-        </w:rPr>
-        <w:t xml:space="preserve"> against climate change differs, especially in relation to their climate awareness. Most high school students appreciate the topic of recycling, but many are not quite ready to buy less thing themselves. The same principle applies to flying, most high school students realize that planes are very harmful for the climate, yet most of the students are not prepared to fly less.</w:t>
+        <w:t>The willingness to take action against climate change differs, especially in relation to their climate awareness. Most high school students appreciate the topic of recycling, but many are not quite ready to buy less thing themselves. The same principle applies to flying, most high school students realize that planes are very harmful for the climate, yet most of the students are not prepared to fly less.</w:t>
       </w:r>
     </w:p>
     <w:p>
@@ -2812,21 +2400,7 @@
         <w:rPr>
           <w:lang w:val="en-US"/>
         </w:rPr>
-        <w:t xml:space="preserve">Education about climate change should </w:t>
-      </w:r>
-      <w:proofErr w:type="gramStart"/>
-      <w:r>
-        <w:rPr>
-          <w:lang w:val="en-US"/>
-        </w:rPr>
-        <w:t>take into account</w:t>
-      </w:r>
-      <w:proofErr w:type="gramEnd"/>
-      <w:r>
-        <w:rPr>
-          <w:lang w:val="en-US"/>
-        </w:rPr>
-        <w:t xml:space="preserve"> that there are differences between students of various school types, ethnicities, home situations, etc. </w:t>
+        <w:t xml:space="preserve">Education about climate change should take into account that there are differences between students of various school types, ethnicities, home situations, etc. </w:t>
       </w:r>
     </w:p>
     <w:p>
@@ -2942,101 +2516,14 @@
         </w:rPr>
         <w:t>This figure originates from the report “</w:t>
       </w:r>
-      <w:proofErr w:type="spellStart"/>
-      <w:r>
-        <w:t>Ecorexia</w:t>
-      </w:r>
-      <w:proofErr w:type="spellEnd"/>
-      <w:r>
-        <w:t xml:space="preserve"> of </w:t>
-      </w:r>
-      <w:proofErr w:type="spellStart"/>
-      <w:r>
-        <w:t>klimaatapathie</w:t>
-      </w:r>
-      <w:proofErr w:type="spellEnd"/>
-      <w:r>
-        <w:t xml:space="preserve">? Hoe </w:t>
-      </w:r>
-      <w:proofErr w:type="spellStart"/>
-      <w:r>
-        <w:t>denken</w:t>
-      </w:r>
-      <w:proofErr w:type="spellEnd"/>
-      <w:r>
-        <w:t xml:space="preserve"> </w:t>
-      </w:r>
-      <w:proofErr w:type="spellStart"/>
-      <w:r>
-        <w:t>Amsterdamse</w:t>
-      </w:r>
-      <w:proofErr w:type="spellEnd"/>
-      <w:r>
-        <w:t xml:space="preserve"> </w:t>
-      </w:r>
-      <w:proofErr w:type="spellStart"/>
-      <w:r>
-        <w:t>leerlingen</w:t>
-      </w:r>
-      <w:proofErr w:type="spellEnd"/>
-      <w:r>
-        <w:t xml:space="preserve"> over </w:t>
-      </w:r>
-      <w:proofErr w:type="spellStart"/>
-      <w:r>
-        <w:t>klimaatverandering</w:t>
-      </w:r>
-      <w:proofErr w:type="spellEnd"/>
-      <w:r>
-        <w:t>?</w:t>
-      </w:r>
-      <w:r>
-        <w:rPr>
-          <w:lang w:val="en-US"/>
-        </w:rPr>
-        <w:t xml:space="preserve">” written by </w:t>
-      </w:r>
-      <w:proofErr w:type="spellStart"/>
-      <w:r>
-        <w:rPr>
-          <w:lang w:val="en-US"/>
-        </w:rPr>
-        <w:t>Adwin</w:t>
-      </w:r>
-      <w:proofErr w:type="spellEnd"/>
-      <w:r>
-        <w:rPr>
-          <w:lang w:val="en-US"/>
-        </w:rPr>
-        <w:t xml:space="preserve"> </w:t>
-      </w:r>
-      <w:proofErr w:type="spellStart"/>
-      <w:r>
-        <w:rPr>
-          <w:lang w:val="en-US"/>
-        </w:rPr>
-        <w:t>Bosschaart</w:t>
-      </w:r>
-      <w:proofErr w:type="spellEnd"/>
-      <w:r>
-        <w:rPr>
-          <w:lang w:val="en-US"/>
-        </w:rPr>
-        <w:t xml:space="preserve"> and published by </w:t>
-      </w:r>
-      <w:proofErr w:type="spellStart"/>
-      <w:r>
-        <w:rPr>
-          <w:lang w:val="en-US"/>
-        </w:rPr>
-        <w:t>Hogeschool</w:t>
-      </w:r>
-      <w:proofErr w:type="spellEnd"/>
-      <w:r>
-        <w:rPr>
-          <w:lang w:val="en-US"/>
-        </w:rPr>
-        <w:t xml:space="preserve"> Amsterdam. </w:t>
+      <w:r>
+        <w:t>Ecorexia of klimaatapathie? Hoe denken Amsterdamse leerlingen over klimaatverandering?</w:t>
+      </w:r>
+      <w:r>
+        <w:rPr>
+          <w:lang w:val="en-US"/>
+        </w:rPr>
+        <w:t xml:space="preserve">” written by Adwin Bosschaart and published by Hogeschool Amsterdam. </w:t>
       </w:r>
     </w:p>
     <w:p>
@@ -3747,19 +3234,11 @@
           <w:lang w:val="en-US"/>
         </w:rPr>
       </w:pPr>
-      <w:proofErr w:type="gramStart"/>
-      <w:r>
-        <w:rPr>
-          <w:lang w:val="en-US"/>
-        </w:rPr>
-        <w:t>As a consequence of</w:t>
-      </w:r>
-      <w:proofErr w:type="gramEnd"/>
-      <w:r>
-        <w:rPr>
-          <w:lang w:val="en-US"/>
-        </w:rPr>
-        <w:t xml:space="preserve"> climate change, we will increasingly have to deal with drought, flooding and storms.</w:t>
+      <w:r>
+        <w:rPr>
+          <w:lang w:val="en-US"/>
+        </w:rPr>
+        <w:t>As a consequence of climate change, we will increasingly have to deal with drought, flooding and storms.</w:t>
       </w:r>
     </w:p>
     <w:p>
@@ -3946,7 +3425,6 @@
           <w:lang w:val="en-US"/>
         </w:rPr>
       </w:pPr>
-      <w:proofErr w:type="gramStart"/>
       <w:r>
         <w:rPr>
           <w:i/>
@@ -3956,21 +3434,8 @@
           <w:szCs w:val="32"/>
           <w:lang w:val="en-US"/>
         </w:rPr>
-        <w:t>Source :</w:t>
-      </w:r>
-      <w:proofErr w:type="gramEnd"/>
-      <w:r>
-        <w:rPr>
-          <w:i/>
-          <w:iCs/>
-          <w:color w:val="C00000"/>
-          <w:sz w:val="32"/>
-          <w:szCs w:val="32"/>
-          <w:lang w:val="en-US"/>
-        </w:rPr>
-        <w:t xml:space="preserve"> </w:t>
-      </w:r>
-      <w:proofErr w:type="spellStart"/>
+        <w:t xml:space="preserve">Source : </w:t>
+      </w:r>
       <w:r>
         <w:rPr>
           <w:i/>
@@ -3980,163 +3445,29 @@
           <w:szCs w:val="32"/>
           <w:shd w:val="clear" w:color="auto" w:fill="FFFFFF"/>
         </w:rPr>
-        <w:t>Ecorexia</w:t>
-      </w:r>
-      <w:proofErr w:type="spellEnd"/>
-      <w:r>
+        <w:t>Ecorexia of klimaatapathie? Hoe denken Amsterdamse leerlingen over klimaatverandering? (2019). Retrieved June 4, 2020, from https://www.hva.nl/binaries/content/assets/subsites/urban-education/projecten/hoe_denken_scholieren_over_klimaatverandering-adwin_bosschaart-2019.pdf?1557854212316</w:t>
+      </w:r>
+    </w:p>
+    <w:p>
+      <w:pPr>
+        <w:pStyle w:val="NoSpacing"/>
         <w:rPr>
           <w:i/>
           <w:iCs/>
           <w:color w:val="C00000"/>
           <w:sz w:val="32"/>
           <w:szCs w:val="32"/>
-          <w:shd w:val="clear" w:color="auto" w:fill="FFFFFF"/>
-        </w:rPr>
-        <w:t xml:space="preserve"> of </w:t>
-      </w:r>
-      <w:proofErr w:type="spellStart"/>
-      <w:r>
-        <w:rPr>
-          <w:i/>
-          <w:iCs/>
-          <w:color w:val="C00000"/>
-          <w:sz w:val="32"/>
-          <w:szCs w:val="32"/>
-          <w:shd w:val="clear" w:color="auto" w:fill="FFFFFF"/>
-        </w:rPr>
-        <w:t>klimaatapathie</w:t>
-      </w:r>
-      <w:proofErr w:type="spellEnd"/>
-      <w:r>
-        <w:rPr>
-          <w:i/>
-          <w:iCs/>
-          <w:color w:val="C00000"/>
-          <w:sz w:val="32"/>
-          <w:szCs w:val="32"/>
-          <w:shd w:val="clear" w:color="auto" w:fill="FFFFFF"/>
-        </w:rPr>
-        <w:t xml:space="preserve">? Hoe </w:t>
-      </w:r>
-      <w:proofErr w:type="spellStart"/>
-      <w:r>
-        <w:rPr>
-          <w:i/>
-          <w:iCs/>
-          <w:color w:val="C00000"/>
-          <w:sz w:val="32"/>
-          <w:szCs w:val="32"/>
-          <w:shd w:val="clear" w:color="auto" w:fill="FFFFFF"/>
-        </w:rPr>
-        <w:t>denken</w:t>
-      </w:r>
-      <w:proofErr w:type="spellEnd"/>
-      <w:r>
-        <w:rPr>
-          <w:i/>
-          <w:iCs/>
-          <w:color w:val="C00000"/>
-          <w:sz w:val="32"/>
-          <w:szCs w:val="32"/>
-          <w:shd w:val="clear" w:color="auto" w:fill="FFFFFF"/>
-        </w:rPr>
-        <w:t xml:space="preserve"> </w:t>
-      </w:r>
-      <w:proofErr w:type="spellStart"/>
-      <w:r>
-        <w:rPr>
-          <w:i/>
-          <w:iCs/>
-          <w:color w:val="C00000"/>
-          <w:sz w:val="32"/>
-          <w:szCs w:val="32"/>
-          <w:shd w:val="clear" w:color="auto" w:fill="FFFFFF"/>
-        </w:rPr>
-        <w:t>Amsterdamse</w:t>
-      </w:r>
-      <w:proofErr w:type="spellEnd"/>
-      <w:r>
-        <w:rPr>
-          <w:i/>
-          <w:iCs/>
-          <w:color w:val="C00000"/>
-          <w:sz w:val="32"/>
-          <w:szCs w:val="32"/>
-          <w:shd w:val="clear" w:color="auto" w:fill="FFFFFF"/>
-        </w:rPr>
-        <w:t xml:space="preserve"> </w:t>
-      </w:r>
-      <w:proofErr w:type="spellStart"/>
-      <w:r>
-        <w:rPr>
-          <w:i/>
-          <w:iCs/>
-          <w:color w:val="C00000"/>
-          <w:sz w:val="32"/>
-          <w:szCs w:val="32"/>
-          <w:shd w:val="clear" w:color="auto" w:fill="FFFFFF"/>
-        </w:rPr>
-        <w:t>leerlingen</w:t>
-      </w:r>
-      <w:proofErr w:type="spellEnd"/>
-      <w:r>
-        <w:rPr>
-          <w:i/>
-          <w:iCs/>
-          <w:color w:val="C00000"/>
-          <w:sz w:val="32"/>
-          <w:szCs w:val="32"/>
-          <w:shd w:val="clear" w:color="auto" w:fill="FFFFFF"/>
-        </w:rPr>
-        <w:t xml:space="preserve"> over </w:t>
-      </w:r>
-      <w:proofErr w:type="spellStart"/>
-      <w:r>
-        <w:rPr>
-          <w:i/>
-          <w:iCs/>
-          <w:color w:val="C00000"/>
-          <w:sz w:val="32"/>
-          <w:szCs w:val="32"/>
-          <w:shd w:val="clear" w:color="auto" w:fill="FFFFFF"/>
-        </w:rPr>
-        <w:t>klimaatverandering</w:t>
-      </w:r>
-      <w:proofErr w:type="spellEnd"/>
-      <w:r>
-        <w:rPr>
-          <w:i/>
-          <w:iCs/>
-          <w:color w:val="C00000"/>
-          <w:sz w:val="32"/>
-          <w:szCs w:val="32"/>
-          <w:shd w:val="clear" w:color="auto" w:fill="FFFFFF"/>
-        </w:rPr>
-        <w:t>? (2019). Retrieved June 4, 2020, from https://www.hva.nl/binaries/content/assets/subsites/urban-education/projecten/hoe_denken_scholieren_over_klimaatverandering-adwin_bosschaart-2019.pdf?1557854212316</w:t>
-      </w:r>
-    </w:p>
-    <w:p>
-      <w:pPr>
-        <w:pStyle w:val="NoSpacing"/>
-        <w:rPr>
-          <w:i/>
-          <w:iCs/>
-          <w:color w:val="C00000"/>
-          <w:sz w:val="32"/>
-          <w:szCs w:val="32"/>
-          <w:lang w:val="en-US"/>
-        </w:rPr>
-      </w:pPr>
-    </w:p>
-    <w:p>
-      <w:pPr>
-        <w:pStyle w:val="NoSpacing"/>
-        <w:rPr>
-          <w:lang w:val="en-US"/>
-        </w:rPr>
-      </w:pPr>
-      <w:bookmarkStart w:id="0" w:name="_GoBack"/>
-      <w:bookmarkEnd w:id="0"/>
+          <w:lang w:val="en-US"/>
+        </w:rPr>
+      </w:pPr>
+    </w:p>
+    <w:p>
+      <w:pPr>
+        <w:pStyle w:val="NoSpacing"/>
+        <w:rPr>
+          <w:lang w:val="en-US"/>
+        </w:rPr>
+      </w:pPr>
     </w:p>
     <w:sectPr>
       <w:pgSz w:w="11906" w:h="16838"/>
@@ -4482,7 +3813,7 @@
         <w:rFonts w:asciiTheme="minorHAnsi" w:eastAsiaTheme="minorHAnsi" w:hAnsiTheme="minorHAnsi" w:cstheme="minorBidi"/>
         <w:sz w:val="22"/>
         <w:szCs w:val="22"/>
-        <w:lang w:val="en-DE" w:eastAsia="en-US" w:bidi="ar-SA"/>
+        <w:lang w:eastAsia="en-US" w:bidi="ar-SA"/>
       </w:rPr>
     </w:rPrDefault>
     <w:pPrDefault>

</xml_diff>